<commit_message>
exercicio modulo 3 corrigido
Conforme solicitado, foi corrigido o bug e colocado uma nova melhoria no trello.
</commit_message>
<xml_diff>
--- a/exercicio modulo 3.docx
+++ b/exercicio modulo 3.docx
@@ -263,16 +263,7 @@
                 <w:sz w:val="20"/>
                 <w:szCs w:val="20"/>
               </w:rPr>
-              <w:t xml:space="preserve">O que é </w:t>
-            </w:r>
-            <w:proofErr w:type="spellStart"/>
-            <w:r>
-              <w:rPr>
-                <w:b/>
-                <w:sz w:val="20"/>
-                <w:szCs w:val="20"/>
-              </w:rPr>
-              <w:t>ist</w:t>
+              <w:t>O que é ist</w:t>
             </w:r>
             <w:r>
               <w:rPr>
@@ -282,7 +273,6 @@
               </w:rPr>
               <w:t>o</w:t>
             </w:r>
-            <w:proofErr w:type="spellEnd"/>
             <w:r>
               <w:rPr>
                 <w:b/>
@@ -430,61 +420,7 @@
                 <w:sz w:val="20"/>
                 <w:szCs w:val="20"/>
               </w:rPr>
-              <w:t xml:space="preserve">Como </w:t>
-            </w:r>
-            <w:proofErr w:type="spellStart"/>
-            <w:r>
-              <w:rPr>
-                <w:b/>
-                <w:sz w:val="20"/>
-                <w:szCs w:val="20"/>
-              </w:rPr>
-              <w:t>eu</w:t>
-            </w:r>
-            <w:proofErr w:type="spellEnd"/>
-            <w:r>
-              <w:rPr>
-                <w:b/>
-                <w:sz w:val="20"/>
-                <w:szCs w:val="20"/>
-              </w:rPr>
-              <w:t xml:space="preserve"> </w:t>
-            </w:r>
-            <w:proofErr w:type="spellStart"/>
-            <w:r>
-              <w:rPr>
-                <w:b/>
-                <w:sz w:val="20"/>
-                <w:szCs w:val="20"/>
-              </w:rPr>
-              <w:t>uso</w:t>
-            </w:r>
-            <w:proofErr w:type="spellEnd"/>
-            <w:r>
-              <w:rPr>
-                <w:b/>
-                <w:sz w:val="20"/>
-                <w:szCs w:val="20"/>
-              </w:rPr>
-              <w:t xml:space="preserve"> </w:t>
-            </w:r>
-            <w:proofErr w:type="spellStart"/>
-            <w:r>
-              <w:rPr>
-                <w:b/>
-                <w:sz w:val="20"/>
-                <w:szCs w:val="20"/>
-              </w:rPr>
-              <w:t>isto</w:t>
-            </w:r>
-            <w:proofErr w:type="spellEnd"/>
-            <w:r>
-              <w:rPr>
-                <w:b/>
-                <w:sz w:val="20"/>
-                <w:szCs w:val="20"/>
-              </w:rPr>
-              <w:t>?</w:t>
+              <w:t>Como eu uso isto?</w:t>
             </w:r>
           </w:p>
         </w:tc>
@@ -620,7 +556,6 @@
         <w:lastRenderedPageBreak/>
         <w:t xml:space="preserve">Modelo de Bug </w:t>
       </w:r>
-      <w:proofErr w:type="spellStart"/>
       <w:r>
         <w:rPr>
           <w:lang w:val="pt-BR"/>
@@ -631,14 +566,7 @@
         <w:rPr>
           <w:lang w:val="pt-BR"/>
         </w:rPr>
-        <w:t>eport</w:t>
-      </w:r>
-      <w:proofErr w:type="spellEnd"/>
-      <w:r>
-        <w:rPr>
-          <w:lang w:val="pt-BR"/>
-        </w:rPr>
-        <w:t xml:space="preserve">: </w:t>
+        <w:t xml:space="preserve">eport: </w:t>
       </w:r>
       <w:r>
         <w:rPr>
@@ -1380,7 +1308,6 @@
         </w:rPr>
         <w:t xml:space="preserve">Bug </w:t>
       </w:r>
-      <w:proofErr w:type="spellStart"/>
       <w:r>
         <w:rPr>
           <w:lang w:val="pt-BR"/>
@@ -1391,14 +1318,7 @@
         <w:rPr>
           <w:lang w:val="pt-BR"/>
         </w:rPr>
-        <w:t>eport</w:t>
-      </w:r>
-      <w:proofErr w:type="spellEnd"/>
-      <w:r>
-        <w:rPr>
-          <w:lang w:val="pt-BR"/>
-        </w:rPr>
-        <w:t>: Tradi</w:t>
+        <w:t>eport: Tradi</w:t>
       </w:r>
       <w:r>
         <w:rPr>
@@ -2543,7 +2463,6 @@
         </w:rPr>
         <w:t xml:space="preserve">odelo de Bug </w:t>
       </w:r>
-      <w:proofErr w:type="spellStart"/>
       <w:r>
         <w:rPr>
           <w:lang w:val="pt-BR"/>
@@ -2554,14 +2473,7 @@
         <w:rPr>
           <w:lang w:val="pt-BR"/>
         </w:rPr>
-        <w:t>eport</w:t>
-      </w:r>
-      <w:proofErr w:type="spellEnd"/>
-      <w:r>
-        <w:rPr>
-          <w:lang w:val="pt-BR"/>
-        </w:rPr>
-        <w:t xml:space="preserve">: </w:t>
+        <w:t xml:space="preserve">eport: </w:t>
       </w:r>
       <w:r>
         <w:rPr>
@@ -2621,23 +2533,13 @@
                 <w:szCs w:val="20"/>
               </w:rPr>
             </w:pPr>
-            <w:proofErr w:type="spellStart"/>
-            <w:r>
-              <w:rPr>
-                <w:b/>
-                <w:sz w:val="20"/>
-                <w:szCs w:val="20"/>
-              </w:rPr>
-              <w:t>Título</w:t>
-            </w:r>
-            <w:proofErr w:type="spellEnd"/>
-            <w:r>
-              <w:rPr>
-                <w:b/>
-                <w:sz w:val="20"/>
-                <w:szCs w:val="20"/>
-              </w:rPr>
-              <w:t>:</w:t>
+            <w:r>
+              <w:rPr>
+                <w:b/>
+                <w:sz w:val="20"/>
+                <w:szCs w:val="20"/>
+              </w:rPr>
+              <w:t>Título:</w:t>
             </w:r>
           </w:p>
         </w:tc>
@@ -2673,7 +2575,7 @@
                 <w:szCs w:val="20"/>
                 <w:lang w:val="pt-BR"/>
               </w:rPr>
-              <w:t>Menu casa 01 não aparece</w:t>
+              <w:t>Não aparece imagens na tela principal</w:t>
             </w:r>
           </w:p>
         </w:tc>
@@ -2789,23 +2691,13 @@
                 <w:szCs w:val="20"/>
               </w:rPr>
             </w:pPr>
-            <w:proofErr w:type="spellStart"/>
-            <w:r>
-              <w:rPr>
-                <w:b/>
-                <w:sz w:val="20"/>
-                <w:szCs w:val="20"/>
-              </w:rPr>
-              <w:t>Evidências</w:t>
-            </w:r>
-            <w:proofErr w:type="spellEnd"/>
-            <w:r>
-              <w:rPr>
-                <w:b/>
-                <w:sz w:val="20"/>
-                <w:szCs w:val="20"/>
-              </w:rPr>
-              <w:t>:</w:t>
+            <w:r>
+              <w:rPr>
+                <w:b/>
+                <w:sz w:val="20"/>
+                <w:szCs w:val="20"/>
+              </w:rPr>
+              <w:t>Evidências:</w:t>
             </w:r>
           </w:p>
         </w:tc>
@@ -2840,10 +2732,10 @@
                 <w:noProof/>
               </w:rPr>
               <w:drawing>
-                <wp:inline distT="0" distB="0" distL="0" distR="0" wp14:anchorId="2F60217D" wp14:editId="15F1915A">
-                  <wp:extent cx="3038475" cy="4400550"/>
-                  <wp:effectExtent l="0" t="0" r="9525" b="0"/>
-                  <wp:docPr id="9" name="Imagem 9"/>
+                <wp:inline distT="0" distB="0" distL="0" distR="0" wp14:anchorId="2DF0117D" wp14:editId="6DDBBD61">
+                  <wp:extent cx="4087495" cy="2307590"/>
+                  <wp:effectExtent l="0" t="0" r="8255" b="0"/>
+                  <wp:docPr id="6" name="Imagem 6"/>
                   <wp:cNvGraphicFramePr>
                     <a:graphicFrameLocks xmlns:a="http://schemas.openxmlformats.org/drawingml/2006/main" noChangeAspect="1"/>
                   </wp:cNvGraphicFramePr>
@@ -2863,7 +2755,7 @@
                         <pic:spPr>
                           <a:xfrm>
                             <a:off x="0" y="0"/>
-                            <a:ext cx="3038475" cy="4400550"/>
+                            <a:ext cx="4087495" cy="2307590"/>
                           </a:xfrm>
                           <a:prstGeom prst="rect">
                             <a:avLst/>
@@ -2909,41 +2801,13 @@
                 <w:szCs w:val="20"/>
               </w:rPr>
             </w:pPr>
-            <w:proofErr w:type="spellStart"/>
-            <w:r>
-              <w:rPr>
-                <w:b/>
-                <w:sz w:val="20"/>
-                <w:szCs w:val="20"/>
-              </w:rPr>
-              <w:t>Etapas</w:t>
-            </w:r>
-            <w:proofErr w:type="spellEnd"/>
-            <w:r>
-              <w:rPr>
-                <w:b/>
-                <w:sz w:val="20"/>
-                <w:szCs w:val="20"/>
-              </w:rPr>
-              <w:t xml:space="preserve"> para </w:t>
-            </w:r>
-            <w:proofErr w:type="spellStart"/>
-            <w:r>
-              <w:rPr>
-                <w:b/>
-                <w:sz w:val="20"/>
-                <w:szCs w:val="20"/>
-              </w:rPr>
-              <w:t>reproduzir</w:t>
-            </w:r>
-            <w:proofErr w:type="spellEnd"/>
-            <w:r>
-              <w:rPr>
-                <w:b/>
-                <w:sz w:val="20"/>
-                <w:szCs w:val="20"/>
-              </w:rPr>
-              <w:t>:</w:t>
+            <w:r>
+              <w:rPr>
+                <w:b/>
+                <w:sz w:val="20"/>
+                <w:szCs w:val="20"/>
+              </w:rPr>
+              <w:t>Etapas para reproduzir:</w:t>
             </w:r>
           </w:p>
         </w:tc>
@@ -3017,34 +2881,26 @@
                 <w:szCs w:val="20"/>
                 <w:lang w:val="pt-BR"/>
               </w:rPr>
-              <w:t xml:space="preserve">             Clicar em cima do menu</w:t>
-            </w:r>
-            <w:r>
-              <w:rPr>
-                <w:sz w:val="20"/>
-                <w:szCs w:val="20"/>
-                <w:lang w:val="pt-BR"/>
-              </w:rPr>
-              <w:t xml:space="preserve"> casa.</w:t>
-            </w:r>
-          </w:p>
-          <w:p>
-            <w:pPr>
-              <w:widowControl w:val="0"/>
-              <w:rPr>
-                <w:sz w:val="20"/>
-                <w:szCs w:val="20"/>
-                <w:lang w:val="pt-BR"/>
-              </w:rPr>
-            </w:pPr>
-            <w:r>
-              <w:rPr>
-                <w:sz w:val="20"/>
-                <w:szCs w:val="20"/>
-                <w:lang w:val="pt-BR"/>
-              </w:rPr>
-              <w:t xml:space="preserve">             Passar o mouse em cima do menu casa</w:t>
-            </w:r>
+              <w:t xml:space="preserve">             </w:t>
+            </w:r>
+            <w:r>
+              <w:rPr>
+                <w:sz w:val="20"/>
+                <w:szCs w:val="20"/>
+                <w:lang w:val="pt-BR"/>
+              </w:rPr>
+              <w:t>Rolar a tela para baixo e verificar as imagens</w:t>
+            </w:r>
+          </w:p>
+          <w:p>
+            <w:pPr>
+              <w:widowControl w:val="0"/>
+              <w:rPr>
+                <w:sz w:val="20"/>
+                <w:szCs w:val="20"/>
+                <w:lang w:val="pt-BR"/>
+              </w:rPr>
+            </w:pPr>
           </w:p>
         </w:tc>
       </w:tr>
@@ -3136,7 +2992,7 @@
                 <w:szCs w:val="20"/>
                 <w:lang w:val="pt-BR"/>
               </w:rPr>
-              <w:t>Ter o nome início 01 quando passar o mouse em cima</w:t>
+              <w:t>Aparecer as imagens com o nome do produto e valores.</w:t>
             </w:r>
           </w:p>
         </w:tc>
@@ -3249,23 +3105,13 @@
                 <w:szCs w:val="20"/>
               </w:rPr>
             </w:pPr>
-            <w:proofErr w:type="spellStart"/>
-            <w:r>
-              <w:rPr>
-                <w:b/>
-                <w:sz w:val="20"/>
-                <w:szCs w:val="20"/>
-              </w:rPr>
-              <w:t>Atribuído</w:t>
-            </w:r>
-            <w:proofErr w:type="spellEnd"/>
-            <w:r>
-              <w:rPr>
-                <w:b/>
-                <w:sz w:val="20"/>
-                <w:szCs w:val="20"/>
-              </w:rPr>
-              <w:t xml:space="preserve"> para:</w:t>
+            <w:r>
+              <w:rPr>
+                <w:b/>
+                <w:sz w:val="20"/>
+                <w:szCs w:val="20"/>
+              </w:rPr>
+              <w:t>Atribuído para:</w:t>
             </w:r>
           </w:p>
         </w:tc>
@@ -3317,10 +3163,8 @@
         <w:rPr>
           <w:lang w:val="pt-BR"/>
         </w:rPr>
-        <w:lastRenderedPageBreak/>
         <w:t xml:space="preserve">Modelo de Bug </w:t>
       </w:r>
-      <w:proofErr w:type="spellStart"/>
       <w:r>
         <w:rPr>
           <w:lang w:val="pt-BR"/>
@@ -3331,14 +3175,7 @@
         <w:rPr>
           <w:lang w:val="pt-BR"/>
         </w:rPr>
-        <w:t>eport</w:t>
-      </w:r>
-      <w:proofErr w:type="spellEnd"/>
-      <w:r>
-        <w:rPr>
-          <w:lang w:val="pt-BR"/>
-        </w:rPr>
-        <w:t>: Tradicional</w:t>
+        <w:t>eport: Tradicional</w:t>
       </w:r>
     </w:p>
     <w:p>
@@ -3454,13 +3291,6 @@
                 <w:szCs w:val="20"/>
               </w:rPr>
             </w:pPr>
-            <w:r>
-              <w:rPr>
-                <w:sz w:val="20"/>
-                <w:szCs w:val="20"/>
-              </w:rPr>
-              <w:t>0522</w:t>
-            </w:r>
           </w:p>
         </w:tc>
       </w:tr>
@@ -3494,23 +3324,13 @@
                 <w:szCs w:val="20"/>
               </w:rPr>
             </w:pPr>
-            <w:proofErr w:type="spellStart"/>
-            <w:r>
-              <w:rPr>
-                <w:b/>
-                <w:sz w:val="20"/>
-                <w:szCs w:val="20"/>
-              </w:rPr>
-              <w:t>Título</w:t>
-            </w:r>
-            <w:proofErr w:type="spellEnd"/>
-            <w:r>
-              <w:rPr>
-                <w:b/>
-                <w:sz w:val="20"/>
-                <w:szCs w:val="20"/>
-              </w:rPr>
-              <w:t>:</w:t>
+            <w:r>
+              <w:rPr>
+                <w:b/>
+                <w:sz w:val="20"/>
+                <w:szCs w:val="20"/>
+              </w:rPr>
+              <w:t>Título:</w:t>
             </w:r>
           </w:p>
         </w:tc>
@@ -3540,6 +3360,14 @@
                 <w:lang w:val="pt-BR"/>
               </w:rPr>
             </w:pPr>
+            <w:r>
+              <w:rPr>
+                <w:sz w:val="20"/>
+                <w:szCs w:val="20"/>
+                <w:lang w:val="pt-BR"/>
+              </w:rPr>
+              <w:t>Não aparece imagens na tela principal</w:t>
+            </w:r>
           </w:p>
         </w:tc>
       </w:tr>
@@ -3581,6 +3409,7 @@
                 <w:szCs w:val="20"/>
                 <w:lang w:val="pt-BR"/>
               </w:rPr>
+              <w:lastRenderedPageBreak/>
               <w:t>Ambiente:</w:t>
             </w:r>
           </w:p>
@@ -3739,23 +3568,13 @@
                 <w:szCs w:val="20"/>
               </w:rPr>
             </w:pPr>
-            <w:proofErr w:type="spellStart"/>
-            <w:r>
-              <w:rPr>
-                <w:b/>
-                <w:sz w:val="20"/>
-                <w:szCs w:val="20"/>
-              </w:rPr>
-              <w:t>Evidências</w:t>
-            </w:r>
-            <w:proofErr w:type="spellEnd"/>
-            <w:r>
-              <w:rPr>
-                <w:b/>
-                <w:sz w:val="20"/>
-                <w:szCs w:val="20"/>
-              </w:rPr>
-              <w:t>:</w:t>
+            <w:r>
+              <w:rPr>
+                <w:b/>
+                <w:sz w:val="20"/>
+                <w:szCs w:val="20"/>
+              </w:rPr>
+              <w:t>Evidências:</w:t>
             </w:r>
           </w:p>
         </w:tc>
@@ -3789,10 +3608,10 @@
                 <w:noProof/>
               </w:rPr>
               <w:drawing>
-                <wp:inline distT="0" distB="0" distL="0" distR="0" wp14:anchorId="528FD2D4" wp14:editId="7297E88D">
-                  <wp:extent cx="3038475" cy="4400550"/>
-                  <wp:effectExtent l="0" t="0" r="9525" b="0"/>
-                  <wp:docPr id="10" name="Imagem 10"/>
+                <wp:inline distT="0" distB="0" distL="0" distR="0" wp14:anchorId="3C9FE354" wp14:editId="5CE0E93A">
+                  <wp:extent cx="4089400" cy="2308225"/>
+                  <wp:effectExtent l="0" t="0" r="6350" b="0"/>
+                  <wp:docPr id="5" name="Imagem 5"/>
                   <wp:cNvGraphicFramePr>
                     <a:graphicFrameLocks xmlns:a="http://schemas.openxmlformats.org/drawingml/2006/main" noChangeAspect="1"/>
                   </wp:cNvGraphicFramePr>
@@ -3812,7 +3631,7 @@
                         <pic:spPr>
                           <a:xfrm>
                             <a:off x="0" y="0"/>
-                            <a:ext cx="3038475" cy="4400550"/>
+                            <a:ext cx="4089400" cy="2308225"/>
                           </a:xfrm>
                           <a:prstGeom prst="rect">
                             <a:avLst/>
@@ -3857,41 +3676,13 @@
                 <w:szCs w:val="20"/>
               </w:rPr>
             </w:pPr>
-            <w:proofErr w:type="spellStart"/>
-            <w:r>
-              <w:rPr>
-                <w:b/>
-                <w:sz w:val="20"/>
-                <w:szCs w:val="20"/>
-              </w:rPr>
-              <w:t>Etapas</w:t>
-            </w:r>
-            <w:proofErr w:type="spellEnd"/>
-            <w:r>
-              <w:rPr>
-                <w:b/>
-                <w:sz w:val="20"/>
-                <w:szCs w:val="20"/>
-              </w:rPr>
-              <w:t xml:space="preserve"> para </w:t>
-            </w:r>
-            <w:proofErr w:type="spellStart"/>
-            <w:r>
-              <w:rPr>
-                <w:b/>
-                <w:sz w:val="20"/>
-                <w:szCs w:val="20"/>
-              </w:rPr>
-              <w:t>reproduzir</w:t>
-            </w:r>
-            <w:proofErr w:type="spellEnd"/>
-            <w:r>
-              <w:rPr>
-                <w:b/>
-                <w:sz w:val="20"/>
-                <w:szCs w:val="20"/>
-              </w:rPr>
-              <w:t>:</w:t>
+            <w:r>
+              <w:rPr>
+                <w:b/>
+                <w:sz w:val="20"/>
+                <w:szCs w:val="20"/>
+              </w:rPr>
+              <w:t>Etapas para reproduzir:</w:t>
             </w:r>
           </w:p>
         </w:tc>
@@ -3965,33 +3756,7 @@
                 <w:szCs w:val="20"/>
                 <w:lang w:val="pt-BR"/>
               </w:rPr>
-              <w:t xml:space="preserve">             Clicar em cima do menu casa.</w:t>
-            </w:r>
-          </w:p>
-          <w:p>
-            <w:pPr>
-              <w:widowControl w:val="0"/>
-              <w:rPr>
-                <w:sz w:val="20"/>
-                <w:szCs w:val="20"/>
-                <w:lang w:val="pt-BR"/>
-              </w:rPr>
-            </w:pPr>
-            <w:r>
-              <w:rPr>
-                <w:sz w:val="20"/>
-                <w:szCs w:val="20"/>
-                <w:lang w:val="pt-BR"/>
-              </w:rPr>
-              <w:t xml:space="preserve">           </w:t>
-            </w:r>
-            <w:r>
-              <w:rPr>
-                <w:sz w:val="20"/>
-                <w:szCs w:val="20"/>
-                <w:lang w:val="pt-BR"/>
-              </w:rPr>
-              <w:t xml:space="preserve"> Passar o mouse em cima do menu casa</w:t>
+              <w:t xml:space="preserve">             Rolar a tela para baixo e verificar as imagens</w:t>
             </w:r>
           </w:p>
         </w:tc>
@@ -4093,7 +3858,7 @@
                 <w:szCs w:val="20"/>
                 <w:lang w:val="pt-BR"/>
               </w:rPr>
-              <w:t>Ter o nome início 01 quando passar o mouse em cima</w:t>
+              <w:t>Aparecer as imagens com o nome do produto e valores.</w:t>
             </w:r>
           </w:p>
         </w:tc>
@@ -4130,7 +3895,6 @@
                 <w:szCs w:val="20"/>
               </w:rPr>
             </w:pPr>
-            <w:proofErr w:type="spellStart"/>
             <w:r>
               <w:rPr>
                 <w:b/>
@@ -4138,18 +3902,7 @@
                 <w:sz w:val="20"/>
                 <w:szCs w:val="20"/>
               </w:rPr>
-              <w:lastRenderedPageBreak/>
-              <w:t>Gravidade</w:t>
-            </w:r>
-            <w:proofErr w:type="spellEnd"/>
-            <w:r>
-              <w:rPr>
-                <w:b/>
-                <w:bCs/>
-                <w:sz w:val="20"/>
-                <w:szCs w:val="20"/>
-              </w:rPr>
-              <w:t>:</w:t>
+              <w:t>Gravidade:</w:t>
             </w:r>
           </w:p>
         </w:tc>
@@ -4220,7 +3973,6 @@
                 <w:szCs w:val="20"/>
               </w:rPr>
             </w:pPr>
-            <w:proofErr w:type="spellStart"/>
             <w:r>
               <w:rPr>
                 <w:b/>
@@ -4228,17 +3980,7 @@
                 <w:sz w:val="20"/>
                 <w:szCs w:val="20"/>
               </w:rPr>
-              <w:t>Prioridade</w:t>
-            </w:r>
-            <w:proofErr w:type="spellEnd"/>
-            <w:r>
-              <w:rPr>
-                <w:b/>
-                <w:bCs/>
-                <w:sz w:val="20"/>
-                <w:szCs w:val="20"/>
-              </w:rPr>
-              <w:t>:</w:t>
+              <w:t>Prioridade:</w:t>
             </w:r>
           </w:p>
         </w:tc>
@@ -4350,7 +4092,42 @@
                 <w:sz w:val="20"/>
                 <w:szCs w:val="20"/>
               </w:rPr>
-              <w:t>11:47  17/02/2022</w:t>
+              <w:t>09</w:t>
+            </w:r>
+            <w:r>
+              <w:rPr>
+                <w:sz w:val="20"/>
+                <w:szCs w:val="20"/>
+              </w:rPr>
+              <w:t>:</w:t>
+            </w:r>
+            <w:r>
+              <w:rPr>
+                <w:sz w:val="20"/>
+                <w:szCs w:val="20"/>
+              </w:rPr>
+              <w:t>07</w:t>
+            </w:r>
+            <w:r>
+              <w:rPr>
+                <w:sz w:val="20"/>
+                <w:szCs w:val="20"/>
+              </w:rPr>
+              <w:t xml:space="preserve">  </w:t>
+            </w:r>
+            <w:r>
+              <w:rPr>
+                <w:sz w:val="20"/>
+                <w:szCs w:val="20"/>
+              </w:rPr>
+              <w:t>21</w:t>
+            </w:r>
+            <w:r>
+              <w:rPr>
+                <w:sz w:val="20"/>
+                <w:szCs w:val="20"/>
+              </w:rPr>
+              <w:t>/02/2022</w:t>
             </w:r>
           </w:p>
         </w:tc>
@@ -4461,23 +4238,13 @@
                 <w:szCs w:val="20"/>
               </w:rPr>
             </w:pPr>
-            <w:proofErr w:type="spellStart"/>
-            <w:r>
-              <w:rPr>
-                <w:b/>
-                <w:sz w:val="20"/>
-                <w:szCs w:val="20"/>
-              </w:rPr>
-              <w:t>Atribuído</w:t>
-            </w:r>
-            <w:proofErr w:type="spellEnd"/>
-            <w:r>
-              <w:rPr>
-                <w:b/>
-                <w:sz w:val="20"/>
-                <w:szCs w:val="20"/>
-              </w:rPr>
-              <w:t xml:space="preserve"> para:</w:t>
+            <w:r>
+              <w:rPr>
+                <w:b/>
+                <w:sz w:val="20"/>
+                <w:szCs w:val="20"/>
+              </w:rPr>
+              <w:t>Atribuído para:</w:t>
             </w:r>
           </w:p>
         </w:tc>

</xml_diff>